<commit_message>
Updated information on image analysis document
</commit_message>
<xml_diff>
--- a/Documentation/Three Pillars - Image Analysis.docx
+++ b/Documentation/Three Pillars - Image Analysis.docx
@@ -92,7 +92,69 @@
         <w:pStyle w:val="Heading1"/>
       </w:pPr>
       <w:r>
+        <w:t>Use cases</w:t>
+      </w:r>
+    </w:p>
+    <w:p>
+      <w:r>
+        <w:t>These use cases help to identify the different uses for the image analysis</w:t>
+      </w:r>
+      <w:r>
+        <w:t xml:space="preserve"> component.</w:t>
+      </w:r>
+    </w:p>
+    <w:p>
+      <w:pPr>
+        <w:pStyle w:val="ListParagraph"/>
+        <w:numPr>
+          <w:ilvl w:val="0"/>
+          <w:numId w:val="5"/>
+        </w:numPr>
+      </w:pPr>
+      <w:r>
+        <w:t>I am the drone and I need to identify the Roomba</w:t>
+      </w:r>
+    </w:p>
+    <w:p>
+      <w:pPr>
+        <w:pStyle w:val="ListParagraph"/>
+        <w:numPr>
+          <w:ilvl w:val="0"/>
+          <w:numId w:val="5"/>
+        </w:numPr>
+      </w:pPr>
+      <w:r>
+        <w:t>I am the drone and I need to identify the Pen</w:t>
+      </w:r>
+    </w:p>
+    <w:p>
+      <w:pPr>
+        <w:pStyle w:val="ListParagraph"/>
+        <w:numPr>
+          <w:ilvl w:val="0"/>
+          <w:numId w:val="5"/>
+        </w:numPr>
+      </w:pPr>
+      <w:r>
+        <w:t>I am the drone and I need to detect the direction the Roomba is moving</w:t>
+      </w:r>
+      <w:bookmarkStart w:id="0" w:name="_GoBack"/>
+      <w:bookmarkEnd w:id="0"/>
+    </w:p>
+    <w:p>
+      <w:pPr>
+        <w:pStyle w:val="Heading1"/>
+      </w:pPr>
+      <w:r>
         <w:t>Milestones</w:t>
+      </w:r>
+    </w:p>
+    <w:p>
+      <w:r>
+        <w:t xml:space="preserve">These milestones </w:t>
+      </w:r>
+      <w:r>
+        <w:t>help to identify different work items during sprint planning meetings.</w:t>
       </w:r>
     </w:p>
     <w:p>
@@ -128,19 +190,10 @@
         <w:t xml:space="preserve">et </w:t>
       </w:r>
       <w:r>
-        <w:t>Roomba</w:t>
-      </w:r>
-      <w:r>
-        <w:t xml:space="preserve"> </w:t>
-      </w:r>
-      <w:r>
-        <w:t>pattern exclusively (</w:t>
-      </w:r>
-      <w:r>
-        <w:t>not recognising similar patterns</w:t>
-      </w:r>
-      <w:r>
-        <w:t>) recognised under any circumstances</w:t>
+        <w:t xml:space="preserve">Roomba </w:t>
+      </w:r>
+      <w:r>
+        <w:t>pattern exclusively (not recognising similar patterns) recognised under any circumstances</w:t>
       </w:r>
     </w:p>
     <w:p>
@@ -155,10 +208,7 @@
         <w:t xml:space="preserve">Get </w:t>
       </w:r>
       <w:r>
-        <w:t>Roomba</w:t>
-      </w:r>
-      <w:r>
-        <w:t xml:space="preserve"> </w:t>
+        <w:t xml:space="preserve">Roomba </w:t>
       </w:r>
       <w:r>
         <w:t>pattern exclusively recognised at different sizes</w:t>
@@ -176,10 +226,7 @@
         <w:t xml:space="preserve">Get </w:t>
       </w:r>
       <w:r>
-        <w:t>Roomba</w:t>
-      </w:r>
-      <w:r>
-        <w:t xml:space="preserve"> </w:t>
+        <w:t xml:space="preserve">Roomba </w:t>
       </w:r>
       <w:r>
         <w:t>pattern exclusively recognised from different angles</w:t>
@@ -197,10 +244,7 @@
         <w:t xml:space="preserve">Get </w:t>
       </w:r>
       <w:r>
-        <w:t>Roomba</w:t>
-      </w:r>
-      <w:r>
-        <w:t xml:space="preserve"> </w:t>
+        <w:t xml:space="preserve">Roomba </w:t>
       </w:r>
       <w:r>
         <w:t>pattern exclusively recognised at different sizes and angles</w:t>
@@ -218,10 +262,7 @@
         <w:t xml:space="preserve">Get </w:t>
       </w:r>
       <w:r>
-        <w:t>Roomba</w:t>
-      </w:r>
-      <w:r>
-        <w:t xml:space="preserve"> </w:t>
+        <w:t xml:space="preserve">Roomba </w:t>
       </w:r>
       <w:r>
         <w:t>pattern exclusively recognised at different sizes and angles in varying lighting conditions</w:t>
@@ -236,10 +277,20 @@
         </w:numPr>
       </w:pPr>
       <w:r>
-        <w:t>Get pen recognition working (update after Maz talks to Dan 2018-10-04)</w:t>
-      </w:r>
-      <w:bookmarkStart w:id="0" w:name="_GoBack"/>
-      <w:bookmarkEnd w:id="0"/>
+        <w:t>Get Pen pattern recognised using the same components as used for (6)</w:t>
+      </w:r>
+    </w:p>
+    <w:p>
+      <w:pPr>
+        <w:pStyle w:val="ListParagraph"/>
+        <w:numPr>
+          <w:ilvl w:val="0"/>
+          <w:numId w:val="4"/>
+        </w:numPr>
+      </w:pPr>
+      <w:r>
+        <w:t>Get Roomba and Pen patterns recognised simultaneously</w:t>
+      </w:r>
     </w:p>
     <w:p>
       <w:pPr>
@@ -249,7 +300,11 @@
         <w:t>Work Done</w:t>
       </w:r>
     </w:p>
-    <w:p/>
+    <w:p>
+      <w:r>
+        <w:t>This section documents the dates on which work was completed. The information is published to Trello during development for ease of access.</w:t>
+      </w:r>
+    </w:p>
     <w:p>
       <w:r>
         <w:t>2018-10-02 – Milestone 1 complete using templating</w:t>
@@ -382,6 +437,95 @@
     </w:lvl>
   </w:abstractNum>
   <w:abstractNum w:abstractNumId="1" w15:restartNumberingAfterBreak="0">
+    <w:nsid w:val="22CE769D"/>
+    <w:multiLevelType w:val="hybridMultilevel"/>
+    <w:tmpl w:val="45F41912"/>
+    <w:lvl w:ilvl="0" w:tplc="0809000F">
+      <w:start w:val="1"/>
+      <w:numFmt w:val="decimal"/>
+      <w:lvlText w:val="%1."/>
+      <w:lvlJc w:val="left"/>
+      <w:pPr>
+        <w:ind w:left="720" w:hanging="360"/>
+      </w:pPr>
+      <w:rPr>
+        <w:rFonts w:hint="default"/>
+      </w:rPr>
+    </w:lvl>
+    <w:lvl w:ilvl="1" w:tplc="08090019" w:tentative="1">
+      <w:start w:val="1"/>
+      <w:numFmt w:val="lowerLetter"/>
+      <w:lvlText w:val="%2."/>
+      <w:lvlJc w:val="left"/>
+      <w:pPr>
+        <w:ind w:left="1440" w:hanging="360"/>
+      </w:pPr>
+    </w:lvl>
+    <w:lvl w:ilvl="2" w:tplc="0809001B" w:tentative="1">
+      <w:start w:val="1"/>
+      <w:numFmt w:val="lowerRoman"/>
+      <w:lvlText w:val="%3."/>
+      <w:lvlJc w:val="right"/>
+      <w:pPr>
+        <w:ind w:left="2160" w:hanging="180"/>
+      </w:pPr>
+    </w:lvl>
+    <w:lvl w:ilvl="3" w:tplc="0809000F" w:tentative="1">
+      <w:start w:val="1"/>
+      <w:numFmt w:val="decimal"/>
+      <w:lvlText w:val="%4."/>
+      <w:lvlJc w:val="left"/>
+      <w:pPr>
+        <w:ind w:left="2880" w:hanging="360"/>
+      </w:pPr>
+    </w:lvl>
+    <w:lvl w:ilvl="4" w:tplc="08090019" w:tentative="1">
+      <w:start w:val="1"/>
+      <w:numFmt w:val="lowerLetter"/>
+      <w:lvlText w:val="%5."/>
+      <w:lvlJc w:val="left"/>
+      <w:pPr>
+        <w:ind w:left="3600" w:hanging="360"/>
+      </w:pPr>
+    </w:lvl>
+    <w:lvl w:ilvl="5" w:tplc="0809001B" w:tentative="1">
+      <w:start w:val="1"/>
+      <w:numFmt w:val="lowerRoman"/>
+      <w:lvlText w:val="%6."/>
+      <w:lvlJc w:val="right"/>
+      <w:pPr>
+        <w:ind w:left="4320" w:hanging="180"/>
+      </w:pPr>
+    </w:lvl>
+    <w:lvl w:ilvl="6" w:tplc="0809000F" w:tentative="1">
+      <w:start w:val="1"/>
+      <w:numFmt w:val="decimal"/>
+      <w:lvlText w:val="%7."/>
+      <w:lvlJc w:val="left"/>
+      <w:pPr>
+        <w:ind w:left="5040" w:hanging="360"/>
+      </w:pPr>
+    </w:lvl>
+    <w:lvl w:ilvl="7" w:tplc="08090019" w:tentative="1">
+      <w:start w:val="1"/>
+      <w:numFmt w:val="lowerLetter"/>
+      <w:lvlText w:val="%8."/>
+      <w:lvlJc w:val="left"/>
+      <w:pPr>
+        <w:ind w:left="5760" w:hanging="360"/>
+      </w:pPr>
+    </w:lvl>
+    <w:lvl w:ilvl="8" w:tplc="0809001B" w:tentative="1">
+      <w:start w:val="1"/>
+      <w:numFmt w:val="lowerRoman"/>
+      <w:lvlText w:val="%9."/>
+      <w:lvlJc w:val="right"/>
+      <w:pPr>
+        <w:ind w:left="6480" w:hanging="180"/>
+      </w:pPr>
+    </w:lvl>
+  </w:abstractNum>
+  <w:abstractNum w:abstractNumId="2" w15:restartNumberingAfterBreak="0">
     <w:nsid w:val="469D3A17"/>
     <w:multiLevelType w:val="hybridMultilevel"/>
     <w:tmpl w:val="A9AE0140"/>
@@ -494,7 +638,7 @@
       </w:rPr>
     </w:lvl>
   </w:abstractNum>
-  <w:abstractNum w:abstractNumId="2" w15:restartNumberingAfterBreak="0">
+  <w:abstractNum w:abstractNumId="3" w15:restartNumberingAfterBreak="0">
     <w:nsid w:val="4A09765C"/>
     <w:multiLevelType w:val="hybridMultilevel"/>
     <w:tmpl w:val="04660514"/>
@@ -607,7 +751,7 @@
       </w:rPr>
     </w:lvl>
   </w:abstractNum>
-  <w:abstractNum w:abstractNumId="3" w15:restartNumberingAfterBreak="0">
+  <w:abstractNum w:abstractNumId="4" w15:restartNumberingAfterBreak="0">
     <w:nsid w:val="6D58133B"/>
     <w:multiLevelType w:val="hybridMultilevel"/>
     <w:tmpl w:val="201C2F24"/>
@@ -697,16 +841,19 @@
     </w:lvl>
   </w:abstractNum>
   <w:num w:numId="1">
-    <w:abstractNumId w:val="1"/>
+    <w:abstractNumId w:val="2"/>
   </w:num>
   <w:num w:numId="2">
     <w:abstractNumId w:val="0"/>
   </w:num>
   <w:num w:numId="3">
-    <w:abstractNumId w:val="2"/>
+    <w:abstractNumId w:val="3"/>
   </w:num>
   <w:num w:numId="4">
-    <w:abstractNumId w:val="3"/>
+    <w:abstractNumId w:val="4"/>
+  </w:num>
+  <w:num w:numId="5">
+    <w:abstractNumId w:val="1"/>
   </w:num>
 </w:numbering>
 </file>

</xml_diff>

<commit_message>
Review fix, added milestone, added use case info
</commit_message>
<xml_diff>
--- a/Documentation/Three Pillars - Image Analysis.docx
+++ b/Documentation/Three Pillars - Image Analysis.docx
@@ -114,6 +114,9 @@
       <w:r>
         <w:t>I am the drone and I need to identify the Roomba</w:t>
       </w:r>
+      <w:r>
+        <w:t xml:space="preserve"> in order to be able to make decisions based on the Roomba’s location and direction of movement</w:t>
+      </w:r>
     </w:p>
     <w:p>
       <w:pPr>
@@ -126,20 +129,9 @@
       <w:r>
         <w:t>I am the drone and I need to identify the Pen</w:t>
       </w:r>
-    </w:p>
-    <w:p>
-      <w:pPr>
-        <w:pStyle w:val="ListParagraph"/>
-        <w:numPr>
-          <w:ilvl w:val="0"/>
-          <w:numId w:val="5"/>
-        </w:numPr>
-      </w:pPr>
-      <w:r>
-        <w:t>I am the drone and I need to detect the direction the Roomba is moving</w:t>
-      </w:r>
-      <w:bookmarkStart w:id="0" w:name="_GoBack"/>
-      <w:bookmarkEnd w:id="0"/>
+      <w:r>
+        <w:t xml:space="preserve"> in order to be able to locate my the Roomba’s goal</w:t>
+      </w:r>
     </w:p>
     <w:p>
       <w:pPr>
@@ -291,6 +283,20 @@
       <w:r>
         <w:t>Get Roomba and Pen patterns recognised simultaneously</w:t>
       </w:r>
+    </w:p>
+    <w:p>
+      <w:pPr>
+        <w:pStyle w:val="ListParagraph"/>
+        <w:numPr>
+          <w:ilvl w:val="0"/>
+          <w:numId w:val="4"/>
+        </w:numPr>
+      </w:pPr>
+      <w:r>
+        <w:t>Connect the image analysis component to the drone’s camera</w:t>
+      </w:r>
+      <w:bookmarkStart w:id="0" w:name="_GoBack"/>
+      <w:bookmarkEnd w:id="0"/>
     </w:p>
     <w:p>
       <w:pPr>

</xml_diff>